<commit_message>
update opmerkingen in de main
</commit_message>
<xml_diff>
--- a/Tech Asist/Vragen.docx
+++ b/Tech Asist/Vragen.docx
@@ -194,6 +194,18 @@
       </w:pPr>
       <w:r>
         <w:t>Hoe kunnen we nu het beste verder? Moeten we doorgaan met een functie voor de bonuspunten opstellen of beginnen we nu met algoritmes?</w:t>
+      </w:r>
+    </w:p>
+    <w:p>
+      <w:pPr>
+        <w:pStyle w:val="NoSpacing"/>
+        <w:numPr>
+          <w:ilvl w:val="0"/>
+          <w:numId w:val="2"/>
+        </w:numPr>
+      </w:pPr>
+      <w:r>
+        <w:t>Zijn de classes nu te overlappend?</w:t>
       </w:r>
       <w:bookmarkStart w:id="0" w:name="_GoBack"/>
       <w:bookmarkEnd w:id="0"/>

</xml_diff>

<commit_message>
file is locked :s
</commit_message>
<xml_diff>
--- a/Tech Asist/Vragen.docx
+++ b/Tech Asist/Vragen.docx
@@ -171,8 +171,50 @@
       <w:r>
         <w:t>Hoe veel roosterconflicten zijn er als er van een student drie vakken (of meer) tegelijkertijd vallen?</w:t>
       </w:r>
+    </w:p>
+    <w:p>
+      <w:pPr>
+        <w:pStyle w:val="NoSpacing"/>
+        <w:numPr>
+          <w:ilvl w:val="0"/>
+          <w:numId w:val="2"/>
+        </w:numPr>
+      </w:pPr>
+      <w:r>
+        <w:t>Heb je nog tips om functies te testen?</w:t>
+      </w:r>
+    </w:p>
+    <w:p>
+      <w:pPr>
+        <w:pStyle w:val="NoSpacing"/>
+        <w:numPr>
+          <w:ilvl w:val="0"/>
+          <w:numId w:val="2"/>
+        </w:numPr>
+      </w:pPr>
+      <w:r>
+        <w:t>Hoe kunnen we nu het beste verder? Moeten we doorgaan met een functie voor de bonuspunten opstellen of beginnen we nu met algoritmes?</w:t>
+      </w:r>
+    </w:p>
+    <w:p>
+      <w:pPr>
+        <w:pStyle w:val="NoSpacing"/>
+        <w:numPr>
+          <w:ilvl w:val="0"/>
+          <w:numId w:val="2"/>
+        </w:numPr>
+      </w:pPr>
+      <w:r>
+        <w:t>Zijn de classes nu te overlappend?</w:t>
+      </w:r>
       <w:bookmarkStart w:id="0" w:name="_GoBack"/>
       <w:bookmarkEnd w:id="0"/>
+    </w:p>
+    <w:p>
+      <w:pPr>
+        <w:pStyle w:val="NoSpacing"/>
+        <w:ind w:left="360"/>
+      </w:pPr>
     </w:p>
     <w:p>
       <w:pPr>
@@ -728,10 +770,6 @@
     <w:lsdException w:name="Book Title" w:uiPriority="33" w:qFormat="1"/>
     <w:lsdException w:name="Bibliography" w:semiHidden="1" w:uiPriority="37" w:unhideWhenUsed="1"/>
     <w:lsdException w:name="TOC Heading" w:semiHidden="1" w:uiPriority="39" w:unhideWhenUsed="1" w:qFormat="1"/>
-    <w:lsdException w:name="Grid Table Light" w:semiHidden="1" w:unhideWhenUsed="1"/>
-    <w:lsdException w:name="Grid Table 1 Light" w:semiHidden="1" w:unhideWhenUsed="1"/>
-    <w:lsdException w:name="Grid Table 2" w:semiHidden="1" w:unhideWhenUsed="1"/>
-    <w:lsdException w:name="Grid Table 3" w:semiHidden="1" w:unhideWhenUsed="1"/>
     <w:lsdException w:name="Grid Table 4" w:uiPriority="49"/>
     <w:lsdException w:name="Grid Table 5 Dark" w:uiPriority="50"/>
     <w:lsdException w:name="Grid Table 6 Colorful" w:uiPriority="51"/>

</xml_diff>

<commit_message>
update vragen en antwoorden
</commit_message>
<xml_diff>
--- a/Tech Asist/Vragen.docx
+++ b/Tech Asist/Vragen.docx
@@ -207,14 +207,173 @@
       <w:r>
         <w:t>Zijn de classes nu te overlappend?</w:t>
       </w:r>
+    </w:p>
+    <w:p>
+      <w:pPr>
+        <w:pStyle w:val="NoSpacing"/>
+        <w:ind w:left="360"/>
+      </w:pPr>
+    </w:p>
+    <w:p>
+      <w:pPr>
+        <w:pStyle w:val="NoSpacing"/>
+        <w:numPr>
+          <w:ilvl w:val="0"/>
+          <w:numId w:val="3"/>
+        </w:numPr>
+      </w:pPr>
+      <w:r>
+        <w:t>Data/</w:t>
+      </w:r>
+      <w:r>
+        <w:t>bestand.csv in de fun</w:t>
+      </w:r>
+      <w:r>
+        <w:t>cties zetten om de cvs files in te laden</w:t>
+      </w:r>
+    </w:p>
+    <w:p>
+      <w:pPr>
+        <w:pStyle w:val="NoSpacing"/>
+        <w:numPr>
+          <w:ilvl w:val="0"/>
+          <w:numId w:val="3"/>
+        </w:numPr>
+      </w:pPr>
+      <w:r>
+        <w:t>Functies in</w:t>
+      </w:r>
+      <w:r>
+        <w:t xml:space="preserve"> een</w:t>
+      </w:r>
+      <w:r>
+        <w:t xml:space="preserve"> aparte bestand</w:t>
+      </w:r>
+      <w:r>
+        <w:t>.</w:t>
+      </w:r>
+      <w:r>
+        <w:t xml:space="preserve"> Main het liefst 15 regels codes</w:t>
+      </w:r>
+    </w:p>
+    <w:p>
+      <w:pPr>
+        <w:pStyle w:val="NoSpacing"/>
+        <w:numPr>
+          <w:ilvl w:val="0"/>
+          <w:numId w:val="3"/>
+        </w:numPr>
+      </w:pPr>
+      <w:r>
+        <w:t>Methode: append werkt alleen op een lijst. Scorefunctie is ook een soort methode. Rooster hoort score als methode te krijgen: rooster.score</w:t>
+      </w:r>
+    </w:p>
+    <w:p>
+      <w:pPr>
+        <w:pStyle w:val="NoSpacing"/>
+        <w:numPr>
+          <w:ilvl w:val="0"/>
+          <w:numId w:val="3"/>
+        </w:numPr>
+      </w:pPr>
+      <w:r>
+        <w:t>Studenten worden ingedeeld in groepen. Dit hebben we nu als functie, maar eigenlijk hoort dit bij de class Vak</w:t>
+      </w:r>
+    </w:p>
+    <w:p>
+      <w:pPr>
+        <w:pStyle w:val="NoSpacing"/>
+        <w:numPr>
+          <w:ilvl w:val="0"/>
+          <w:numId w:val="3"/>
+        </w:numPr>
+      </w:pPr>
+      <w:r>
+        <w:t>Class met studenten, vakken en andere lijsten maken. Overkoepelende klasse met lijsten en alle “main-zooi” gooi je erin</w:t>
+      </w:r>
+    </w:p>
+    <w:p>
+      <w:pPr>
+        <w:pStyle w:val="NoSpacing"/>
+        <w:numPr>
+          <w:ilvl w:val="0"/>
+          <w:numId w:val="3"/>
+        </w:numPr>
+      </w:pPr>
+      <w:r>
+        <w:t>In Classes onderdeel op de Git alleen classes zetten</w:t>
+      </w:r>
+    </w:p>
+    <w:p>
+      <w:pPr>
+        <w:pStyle w:val="NoSpacing"/>
+        <w:numPr>
+          <w:ilvl w:val="0"/>
+          <w:numId w:val="3"/>
+        </w:numPr>
+      </w:pPr>
+      <w:r>
+        <w:t>README maken voor de volgende keer. Voorbeeld eerst overnemen</w:t>
+      </w:r>
+    </w:p>
+    <w:p>
+      <w:pPr>
+        <w:pStyle w:val="NoSpacing"/>
+        <w:numPr>
+          <w:ilvl w:val="0"/>
+          <w:numId w:val="3"/>
+        </w:numPr>
+      </w:pPr>
+      <w:r>
+        <w:t>Voor het testen: Rooster wegschrijven naar een CSV. Dan kunnen we die aan Quinten geven. Vaknaam, werkgroepen en studenten die dat vaak volgen, werkcollege, hoorcollege of practicum.</w:t>
+      </w:r>
+    </w:p>
+    <w:p>
+      <w:pPr>
+        <w:pStyle w:val="NoSpacing"/>
+        <w:numPr>
+          <w:ilvl w:val="0"/>
+          <w:numId w:val="3"/>
+        </w:numPr>
+      </w:pPr>
+      <w:r>
+        <w:t>roosterConflicten: Nu niet efficient omdat je voor iedere student naar iedere studentenlijst. Naar ieder tijdslot kijken</w:t>
+      </w:r>
+      <w:r>
+        <w:t xml:space="preserve"> en bijhouden welke studenten erin zitten en dan kijken of er dubbele zijn</w:t>
+      </w:r>
+    </w:p>
+    <w:p>
+      <w:pPr>
+        <w:pStyle w:val="NoSpacing"/>
+        <w:numPr>
+          <w:ilvl w:val="0"/>
+          <w:numId w:val="3"/>
+        </w:numPr>
+      </w:pPr>
+      <w:r>
+        <w:t>Voor volgende presentatie: upper bound en lower bound voor scores en welke scores we tot nu gevonden hebben. Op hoe veel verschillende manieren kunnen we een rooster invullen (state space)?</w:t>
+      </w:r>
+      <w:r>
+        <w:t xml:space="preserve"> Simulatie van wat scoreverdeling is voor willekeurig rooster</w:t>
+      </w:r>
+      <w:r>
+        <w:t xml:space="preserve"> (net als  “normale verdelingen” in hoorcollege week 3)</w:t>
+      </w:r>
       <w:bookmarkStart w:id="0" w:name="_GoBack"/>
       <w:bookmarkEnd w:id="0"/>
     </w:p>
     <w:p>
       <w:pPr>
         <w:pStyle w:val="NoSpacing"/>
-        <w:ind w:left="360"/>
-      </w:pPr>
+        <w:numPr>
+          <w:ilvl w:val="0"/>
+          <w:numId w:val="3"/>
+        </w:numPr>
+      </w:pPr>
+      <w:r>
+        <w:t xml:space="preserve">Visualisatie van het rooster. </w:t>
+      </w:r>
     </w:p>
     <w:p>
       <w:pPr>
@@ -476,11 +635,127 @@
       </w:rPr>
     </w:lvl>
   </w:abstractNum>
+  <w:abstractNum w:abstractNumId="2" w15:restartNumberingAfterBreak="0">
+    <w:nsid w:val="629376A4"/>
+    <w:multiLevelType w:val="hybridMultilevel"/>
+    <w:tmpl w:val="9650EA92"/>
+    <w:lvl w:ilvl="0" w:tplc="9DBCCAFE">
+      <w:start w:val="1"/>
+      <w:numFmt w:val="bullet"/>
+      <w:lvlText w:val=""/>
+      <w:lvlJc w:val="left"/>
+      <w:pPr>
+        <w:ind w:left="1080" w:hanging="360"/>
+      </w:pPr>
+      <w:rPr>
+        <w:rFonts w:ascii="Symbol" w:hAnsi="Symbol" w:hint="default"/>
+      </w:rPr>
+    </w:lvl>
+    <w:lvl w:ilvl="1" w:tplc="04130003" w:tentative="1">
+      <w:start w:val="1"/>
+      <w:numFmt w:val="bullet"/>
+      <w:lvlText w:val="o"/>
+      <w:lvlJc w:val="left"/>
+      <w:pPr>
+        <w:ind w:left="1800" w:hanging="360"/>
+      </w:pPr>
+      <w:rPr>
+        <w:rFonts w:ascii="Courier New" w:hAnsi="Courier New" w:cs="Courier New" w:hint="default"/>
+      </w:rPr>
+    </w:lvl>
+    <w:lvl w:ilvl="2" w:tplc="04130005" w:tentative="1">
+      <w:start w:val="1"/>
+      <w:numFmt w:val="bullet"/>
+      <w:lvlText w:val=""/>
+      <w:lvlJc w:val="left"/>
+      <w:pPr>
+        <w:ind w:left="2520" w:hanging="360"/>
+      </w:pPr>
+      <w:rPr>
+        <w:rFonts w:ascii="Wingdings" w:hAnsi="Wingdings" w:hint="default"/>
+      </w:rPr>
+    </w:lvl>
+    <w:lvl w:ilvl="3" w:tplc="04130001" w:tentative="1">
+      <w:start w:val="1"/>
+      <w:numFmt w:val="bullet"/>
+      <w:lvlText w:val=""/>
+      <w:lvlJc w:val="left"/>
+      <w:pPr>
+        <w:ind w:left="3240" w:hanging="360"/>
+      </w:pPr>
+      <w:rPr>
+        <w:rFonts w:ascii="Symbol" w:hAnsi="Symbol" w:hint="default"/>
+      </w:rPr>
+    </w:lvl>
+    <w:lvl w:ilvl="4" w:tplc="04130003" w:tentative="1">
+      <w:start w:val="1"/>
+      <w:numFmt w:val="bullet"/>
+      <w:lvlText w:val="o"/>
+      <w:lvlJc w:val="left"/>
+      <w:pPr>
+        <w:ind w:left="3960" w:hanging="360"/>
+      </w:pPr>
+      <w:rPr>
+        <w:rFonts w:ascii="Courier New" w:hAnsi="Courier New" w:cs="Courier New" w:hint="default"/>
+      </w:rPr>
+    </w:lvl>
+    <w:lvl w:ilvl="5" w:tplc="04130005" w:tentative="1">
+      <w:start w:val="1"/>
+      <w:numFmt w:val="bullet"/>
+      <w:lvlText w:val=""/>
+      <w:lvlJc w:val="left"/>
+      <w:pPr>
+        <w:ind w:left="4680" w:hanging="360"/>
+      </w:pPr>
+      <w:rPr>
+        <w:rFonts w:ascii="Wingdings" w:hAnsi="Wingdings" w:hint="default"/>
+      </w:rPr>
+    </w:lvl>
+    <w:lvl w:ilvl="6" w:tplc="04130001" w:tentative="1">
+      <w:start w:val="1"/>
+      <w:numFmt w:val="bullet"/>
+      <w:lvlText w:val=""/>
+      <w:lvlJc w:val="left"/>
+      <w:pPr>
+        <w:ind w:left="5400" w:hanging="360"/>
+      </w:pPr>
+      <w:rPr>
+        <w:rFonts w:ascii="Symbol" w:hAnsi="Symbol" w:hint="default"/>
+      </w:rPr>
+    </w:lvl>
+    <w:lvl w:ilvl="7" w:tplc="04130003" w:tentative="1">
+      <w:start w:val="1"/>
+      <w:numFmt w:val="bullet"/>
+      <w:lvlText w:val="o"/>
+      <w:lvlJc w:val="left"/>
+      <w:pPr>
+        <w:ind w:left="6120" w:hanging="360"/>
+      </w:pPr>
+      <w:rPr>
+        <w:rFonts w:ascii="Courier New" w:hAnsi="Courier New" w:cs="Courier New" w:hint="default"/>
+      </w:rPr>
+    </w:lvl>
+    <w:lvl w:ilvl="8" w:tplc="04130005" w:tentative="1">
+      <w:start w:val="1"/>
+      <w:numFmt w:val="bullet"/>
+      <w:lvlText w:val=""/>
+      <w:lvlJc w:val="left"/>
+      <w:pPr>
+        <w:ind w:left="6840" w:hanging="360"/>
+      </w:pPr>
+      <w:rPr>
+        <w:rFonts w:ascii="Wingdings" w:hAnsi="Wingdings" w:hint="default"/>
+      </w:rPr>
+    </w:lvl>
+  </w:abstractNum>
   <w:num w:numId="1">
     <w:abstractNumId w:val="0"/>
   </w:num>
   <w:num w:numId="2">
     <w:abstractNumId w:val="1"/>
+  </w:num>
+  <w:num w:numId="3">
+    <w:abstractNumId w:val="2"/>
   </w:num>
 </w:numbering>
 </file>

</xml_diff>

<commit_message>
vraag toegevoegd aan vragen
</commit_message>
<xml_diff>
--- a/Tech Asist/Vragen.docx
+++ b/Tech Asist/Vragen.docx
@@ -1,10 +1,10 @@
 
 <file path=word/document.xml><?xml version="1.0" encoding="utf-8"?>
-<w:document xmlns:wpc="http://schemas.microsoft.com/office/word/2010/wordprocessingCanvas" xmlns:cx="http://schemas.microsoft.com/office/drawing/2014/chartex" xmlns:cx1="http://schemas.microsoft.com/office/drawing/2015/9/8/chartex" xmlns:cx2="http://schemas.microsoft.com/office/drawing/2015/10/21/chartex" xmlns:cx3="http://schemas.microsoft.com/office/drawing/2016/5/9/chartex" xmlns:cx4="http://schemas.microsoft.com/office/drawing/2016/5/10/chartex" xmlns:cx5="http://schemas.microsoft.com/office/drawing/2016/5/11/chartex" xmlns:cx6="http://schemas.microsoft.com/office/drawing/2016/5/12/chartex" xmlns:cx7="http://schemas.microsoft.com/office/drawing/2016/5/13/chartex" xmlns:cx8="http://schemas.microsoft.com/office/drawing/2016/5/14/chartex" xmlns:mc="http://schemas.openxmlformats.org/markup-compatibility/2006" xmlns:aink="http://schemas.microsoft.com/office/drawing/2016/ink" xmlns:am3d="http://schemas.microsoft.com/office/drawing/2017/model3d" xmlns:o="urn:schemas-microsoft-com:office:office" xmlns:r="http://schemas.openxmlformats.org/officeDocument/2006/relationships" xmlns:m="http://schemas.openxmlformats.org/officeDocument/2006/math" xmlns:v="urn:schemas-microsoft-com:vml" xmlns:wp14="http://schemas.microsoft.com/office/word/2010/wordprocessingDrawing" xmlns:wp="http://schemas.openxmlformats.org/drawingml/2006/wordprocessingDrawing" xmlns:w10="urn:schemas-microsoft-com:office:word" xmlns:w="http://schemas.openxmlformats.org/wordprocessingml/2006/main" xmlns:w14="http://schemas.microsoft.com/office/word/2010/wordml" xmlns:w15="http://schemas.microsoft.com/office/word/2012/wordml" xmlns:w16cid="http://schemas.microsoft.com/office/word/2016/wordml/cid" xmlns:w16se="http://schemas.microsoft.com/office/word/2015/wordml/symex" xmlns:wpg="http://schemas.microsoft.com/office/word/2010/wordprocessingGroup" xmlns:wpi="http://schemas.microsoft.com/office/word/2010/wordprocessingInk" xmlns:wne="http://schemas.microsoft.com/office/word/2006/wordml" xmlns:wps="http://schemas.microsoft.com/office/word/2010/wordprocessingShape" mc:Ignorable="w14 w15 w16se w16cid wp14">
+<w:document xmlns:wpc="http://schemas.microsoft.com/office/word/2010/wordprocessingCanvas" xmlns:mc="http://schemas.openxmlformats.org/markup-compatibility/2006" xmlns:o="urn:schemas-microsoft-com:office:office" xmlns:r="http://schemas.openxmlformats.org/officeDocument/2006/relationships" xmlns:m="http://schemas.openxmlformats.org/officeDocument/2006/math" xmlns:v="urn:schemas-microsoft-com:vml" xmlns:wp14="http://schemas.microsoft.com/office/word/2010/wordprocessingDrawing" xmlns:wp="http://schemas.openxmlformats.org/drawingml/2006/wordprocessingDrawing" xmlns:w10="urn:schemas-microsoft-com:office:word" xmlns:w="http://schemas.openxmlformats.org/wordprocessingml/2006/main" xmlns:w14="http://schemas.microsoft.com/office/word/2010/wordml" xmlns:w15="http://schemas.microsoft.com/office/word/2012/wordml" xmlns:wpg="http://schemas.microsoft.com/office/word/2010/wordprocessingGroup" xmlns:wpi="http://schemas.microsoft.com/office/word/2010/wordprocessingInk" xmlns:wne="http://schemas.microsoft.com/office/word/2006/wordml" xmlns:wps="http://schemas.microsoft.com/office/word/2010/wordprocessingShape" mc:Ignorable="w14 w15 wp14">
   <w:body>
     <w:p>
       <w:pPr>
-        <w:pStyle w:val="NoSpacing"/>
+        <w:pStyle w:val="Geenafstand"/>
       </w:pPr>
       <w:r>
         <w:t>Vragen</w:t>
@@ -27,7 +27,7 @@
     </w:p>
     <w:p>
       <w:pPr>
-        <w:pStyle w:val="NoSpacing"/>
+        <w:pStyle w:val="Geenafstand"/>
         <w:numPr>
           <w:ilvl w:val="0"/>
           <w:numId w:val="1"/>
@@ -42,7 +42,7 @@
     </w:p>
     <w:p>
       <w:pPr>
-        <w:pStyle w:val="NoSpacing"/>
+        <w:pStyle w:val="Geenafstand"/>
         <w:numPr>
           <w:ilvl w:val="0"/>
           <w:numId w:val="1"/>
@@ -54,7 +54,7 @@
     </w:p>
     <w:p>
       <w:pPr>
-        <w:pStyle w:val="NoSpacing"/>
+        <w:pStyle w:val="Geenafstand"/>
         <w:numPr>
           <w:ilvl w:val="0"/>
           <w:numId w:val="1"/>
@@ -66,7 +66,7 @@
     </w:p>
     <w:p>
       <w:pPr>
-        <w:pStyle w:val="NoSpacing"/>
+        <w:pStyle w:val="Geenafstand"/>
         <w:numPr>
           <w:ilvl w:val="0"/>
           <w:numId w:val="1"/>
@@ -78,7 +78,7 @@
     </w:p>
     <w:p>
       <w:pPr>
-        <w:pStyle w:val="NoSpacing"/>
+        <w:pStyle w:val="Geenafstand"/>
         <w:numPr>
           <w:ilvl w:val="0"/>
           <w:numId w:val="1"/>
@@ -93,17 +93,17 @@
     </w:p>
     <w:p>
       <w:pPr>
-        <w:pStyle w:val="NoSpacing"/>
-      </w:pPr>
-    </w:p>
-    <w:p>
-      <w:pPr>
-        <w:pStyle w:val="NoSpacing"/>
-      </w:pPr>
-    </w:p>
-    <w:p>
-      <w:pPr>
-        <w:pStyle w:val="NoSpacing"/>
+        <w:pStyle w:val="Geenafstand"/>
+      </w:pPr>
+    </w:p>
+    <w:p>
+      <w:pPr>
+        <w:pStyle w:val="Geenafstand"/>
+      </w:pPr>
+    </w:p>
+    <w:p>
+      <w:pPr>
+        <w:pStyle w:val="Geenafstand"/>
       </w:pPr>
       <w:r>
         <w:t>Vragen 2</w:t>
@@ -120,7 +120,7 @@
     </w:p>
     <w:p>
       <w:pPr>
-        <w:pStyle w:val="NoSpacing"/>
+        <w:pStyle w:val="Geenafstand"/>
         <w:numPr>
           <w:ilvl w:val="0"/>
           <w:numId w:val="2"/>
@@ -132,7 +132,7 @@
     </w:p>
     <w:p>
       <w:pPr>
-        <w:pStyle w:val="NoSpacing"/>
+        <w:pStyle w:val="Geenafstand"/>
         <w:numPr>
           <w:ilvl w:val="0"/>
           <w:numId w:val="2"/>
@@ -147,7 +147,7 @@
     </w:p>
     <w:p>
       <w:pPr>
-        <w:pStyle w:val="NoSpacing"/>
+        <w:pStyle w:val="Geenafstand"/>
         <w:numPr>
           <w:ilvl w:val="0"/>
           <w:numId w:val="2"/>
@@ -162,7 +162,7 @@
     </w:p>
     <w:p>
       <w:pPr>
-        <w:pStyle w:val="NoSpacing"/>
+        <w:pStyle w:val="Geenafstand"/>
         <w:numPr>
           <w:ilvl w:val="0"/>
           <w:numId w:val="2"/>
@@ -174,7 +174,7 @@
     </w:p>
     <w:p>
       <w:pPr>
-        <w:pStyle w:val="NoSpacing"/>
+        <w:pStyle w:val="Geenafstand"/>
         <w:numPr>
           <w:ilvl w:val="0"/>
           <w:numId w:val="2"/>
@@ -186,7 +186,7 @@
     </w:p>
     <w:p>
       <w:pPr>
-        <w:pStyle w:val="NoSpacing"/>
+        <w:pStyle w:val="Geenafstand"/>
         <w:numPr>
           <w:ilvl w:val="0"/>
           <w:numId w:val="2"/>
@@ -198,7 +198,7 @@
     </w:p>
     <w:p>
       <w:pPr>
-        <w:pStyle w:val="NoSpacing"/>
+        <w:pStyle w:val="Geenafstand"/>
         <w:numPr>
           <w:ilvl w:val="0"/>
           <w:numId w:val="2"/>
@@ -207,35 +207,66 @@
       <w:r>
         <w:t>Zijn de classes nu te overlappend?</w:t>
       </w:r>
+    </w:p>
+    <w:p>
+      <w:pPr>
+        <w:pStyle w:val="Geenafstand"/>
+        <w:ind w:left="360"/>
+      </w:pPr>
+    </w:p>
+    <w:p>
+      <w:pPr>
+        <w:pStyle w:val="Geenafstand"/>
+        <w:ind w:left="720"/>
+      </w:pPr>
+    </w:p>
+    <w:p>
+      <w:pPr>
+        <w:pStyle w:val="Geenafstand"/>
+      </w:pPr>
+      <w:r>
+        <w:t>Vragen 3</w:t>
+      </w:r>
+      <w:r>
+        <w:rPr>
+          <w:vertAlign w:val="superscript"/>
+        </w:rPr>
+        <w:t>e</w:t>
+      </w:r>
+      <w:r>
+        <w:t xml:space="preserve"> keer:</w:t>
+      </w:r>
+    </w:p>
+    <w:p>
+      <w:pPr>
+        <w:pStyle w:val="Geenafstand"/>
+        <w:numPr>
+          <w:ilvl w:val="0"/>
+          <w:numId w:val="2"/>
+        </w:numPr>
+      </w:pPr>
+      <w:proofErr w:type="spellStart"/>
+      <w:r>
+        <w:t>Github</w:t>
+      </w:r>
+      <w:proofErr w:type="spellEnd"/>
+      <w:r>
+        <w:t xml:space="preserve">: Moet er in iedere map een nieuwe </w:t>
+      </w:r>
+      <w:proofErr w:type="spellStart"/>
+      <w:r>
+        <w:t>READme</w:t>
+      </w:r>
+      <w:proofErr w:type="spellEnd"/>
+      <w:r>
+        <w:t xml:space="preserve"> met uitleg, net als in de voorbeeldrepo?</w:t>
+      </w:r>
       <w:bookmarkStart w:id="0" w:name="_GoBack"/>
       <w:bookmarkEnd w:id="0"/>
     </w:p>
     <w:p>
       <w:pPr>
-        <w:pStyle w:val="NoSpacing"/>
-        <w:ind w:left="360"/>
-      </w:pPr>
-    </w:p>
-    <w:p>
-      <w:pPr>
-        <w:pStyle w:val="NoSpacing"/>
-        <w:ind w:left="720"/>
-      </w:pPr>
-    </w:p>
-    <w:p>
-      <w:pPr>
-        <w:pStyle w:val="NoSpacing"/>
-      </w:pPr>
-    </w:p>
-    <w:p>
-      <w:pPr>
-        <w:pStyle w:val="NoSpacing"/>
-        <w:ind w:left="360"/>
-      </w:pPr>
-    </w:p>
-    <w:p>
-      <w:pPr>
-        <w:pStyle w:val="NoSpacing"/>
+        <w:pStyle w:val="Geenafstand"/>
         <w:ind w:left="360"/>
       </w:pPr>
     </w:p>
@@ -250,7 +281,7 @@
 </file>
 
 <file path=word/numbering.xml><?xml version="1.0" encoding="utf-8"?>
-<w:numbering xmlns:wpc="http://schemas.microsoft.com/office/word/2010/wordprocessingCanvas" xmlns:cx="http://schemas.microsoft.com/office/drawing/2014/chartex" xmlns:cx1="http://schemas.microsoft.com/office/drawing/2015/9/8/chartex" xmlns:cx2="http://schemas.microsoft.com/office/drawing/2015/10/21/chartex" xmlns:cx3="http://schemas.microsoft.com/office/drawing/2016/5/9/chartex" xmlns:cx4="http://schemas.microsoft.com/office/drawing/2016/5/10/chartex" xmlns:cx5="http://schemas.microsoft.com/office/drawing/2016/5/11/chartex" xmlns:cx6="http://schemas.microsoft.com/office/drawing/2016/5/12/chartex" xmlns:cx7="http://schemas.microsoft.com/office/drawing/2016/5/13/chartex" xmlns:cx8="http://schemas.microsoft.com/office/drawing/2016/5/14/chartex" xmlns:mc="http://schemas.openxmlformats.org/markup-compatibility/2006" xmlns:aink="http://schemas.microsoft.com/office/drawing/2016/ink" xmlns:am3d="http://schemas.microsoft.com/office/drawing/2017/model3d" xmlns:o="urn:schemas-microsoft-com:office:office" xmlns:r="http://schemas.openxmlformats.org/officeDocument/2006/relationships" xmlns:m="http://schemas.openxmlformats.org/officeDocument/2006/math" xmlns:v="urn:schemas-microsoft-com:vml" xmlns:wp14="http://schemas.microsoft.com/office/word/2010/wordprocessingDrawing" xmlns:wp="http://schemas.openxmlformats.org/drawingml/2006/wordprocessingDrawing" xmlns:w10="urn:schemas-microsoft-com:office:word" xmlns:w="http://schemas.openxmlformats.org/wordprocessingml/2006/main" xmlns:w14="http://schemas.microsoft.com/office/word/2010/wordml" xmlns:w15="http://schemas.microsoft.com/office/word/2012/wordml" xmlns:w16cid="http://schemas.microsoft.com/office/word/2016/wordml/cid" xmlns:w16se="http://schemas.microsoft.com/office/word/2015/wordml/symex" xmlns:wpg="http://schemas.microsoft.com/office/word/2010/wordprocessingGroup" xmlns:wpi="http://schemas.microsoft.com/office/word/2010/wordprocessingInk" xmlns:wne="http://schemas.microsoft.com/office/word/2006/wordml" xmlns:wps="http://schemas.microsoft.com/office/word/2010/wordprocessingShape" mc:Ignorable="w14 w15 w16se w16cid wp14">
+<w:numbering xmlns:wpc="http://schemas.microsoft.com/office/word/2010/wordprocessingCanvas" xmlns:mc="http://schemas.openxmlformats.org/markup-compatibility/2006" xmlns:o="urn:schemas-microsoft-com:office:office" xmlns:r="http://schemas.openxmlformats.org/officeDocument/2006/relationships" xmlns:m="http://schemas.openxmlformats.org/officeDocument/2006/math" xmlns:v="urn:schemas-microsoft-com:vml" xmlns:wp14="http://schemas.microsoft.com/office/word/2010/wordprocessingDrawing" xmlns:wp="http://schemas.openxmlformats.org/drawingml/2006/wordprocessingDrawing" xmlns:w10="urn:schemas-microsoft-com:office:word" xmlns:w="http://schemas.openxmlformats.org/wordprocessingml/2006/main" xmlns:w14="http://schemas.microsoft.com/office/word/2010/wordml" xmlns:w15="http://schemas.microsoft.com/office/word/2012/wordml" xmlns:wpg="http://schemas.microsoft.com/office/word/2010/wordprocessingGroup" xmlns:wpi="http://schemas.microsoft.com/office/word/2010/wordprocessingInk" xmlns:wne="http://schemas.microsoft.com/office/word/2006/wordml" xmlns:wps="http://schemas.microsoft.com/office/word/2010/wordprocessingShape" mc:Ignorable="w14 w15 wp14">
   <w:abstractNum w:abstractNumId="0" w15:restartNumberingAfterBreak="0">
     <w:nsid w:val="2EA77A42"/>
     <w:multiLevelType w:val="hybridMultilevel"/>
@@ -486,7 +517,7 @@
 </file>
 
 <file path=word/styles.xml><?xml version="1.0" encoding="utf-8"?>
-<w:styles xmlns:mc="http://schemas.openxmlformats.org/markup-compatibility/2006" xmlns:r="http://schemas.openxmlformats.org/officeDocument/2006/relationships" xmlns:w="http://schemas.openxmlformats.org/wordprocessingml/2006/main" xmlns:w14="http://schemas.microsoft.com/office/word/2010/wordml" xmlns:w15="http://schemas.microsoft.com/office/word/2012/wordml" xmlns:w16cid="http://schemas.microsoft.com/office/word/2016/wordml/cid" xmlns:w16se="http://schemas.microsoft.com/office/word/2015/wordml/symex" mc:Ignorable="w14 w15 w16se w16cid">
+<w:styles xmlns:mc="http://schemas.openxmlformats.org/markup-compatibility/2006" xmlns:r="http://schemas.openxmlformats.org/officeDocument/2006/relationships" xmlns:w="http://schemas.openxmlformats.org/wordprocessingml/2006/main" xmlns:w14="http://schemas.microsoft.com/office/word/2010/wordml" xmlns:w15="http://schemas.microsoft.com/office/word/2012/wordml" mc:Ignorable="w14 w15">
   <w:docDefaults>
     <w:rPrDefault>
       <w:rPr>
@@ -502,7 +533,7 @@
       </w:pPr>
     </w:pPrDefault>
   </w:docDefaults>
-  <w:latentStyles w:defLockedState="0" w:defUIPriority="99" w:defSemiHidden="0" w:defUnhideWhenUsed="0" w:defQFormat="0" w:count="375">
+  <w:latentStyles w:defLockedState="0" w:defUIPriority="99" w:defSemiHidden="0" w:defUnhideWhenUsed="0" w:defQFormat="0" w:count="371">
     <w:lsdException w:name="Normal" w:uiPriority="0" w:qFormat="1"/>
     <w:lsdException w:name="heading 1" w:uiPriority="9" w:qFormat="1"/>
     <w:lsdException w:name="heading 2" w:semiHidden="1" w:uiPriority="9" w:unhideWhenUsed="1" w:qFormat="1"/>
@@ -865,22 +896,18 @@
     <w:lsdException w:name="List Table 5 Dark Accent 6" w:uiPriority="50"/>
     <w:lsdException w:name="List Table 6 Colorful Accent 6" w:uiPriority="51"/>
     <w:lsdException w:name="List Table 7 Colorful Accent 6" w:uiPriority="52"/>
-    <w:lsdException w:name="Mention" w:semiHidden="1" w:unhideWhenUsed="1"/>
-    <w:lsdException w:name="Smart Hyperlink" w:semiHidden="1" w:unhideWhenUsed="1"/>
-    <w:lsdException w:name="Hashtag" w:semiHidden="1" w:unhideWhenUsed="1"/>
-    <w:lsdException w:name="Unresolved Mention" w:semiHidden="1" w:unhideWhenUsed="1"/>
   </w:latentStyles>
-  <w:style w:type="paragraph" w:default="1" w:styleId="Normal">
+  <w:style w:type="paragraph" w:default="1" w:styleId="Standaard">
     <w:name w:val="Normal"/>
     <w:qFormat/>
   </w:style>
-  <w:style w:type="character" w:default="1" w:styleId="DefaultParagraphFont">
+  <w:style w:type="character" w:default="1" w:styleId="Standaardalinea-lettertype">
     <w:name w:val="Default Paragraph Font"/>
     <w:uiPriority w:val="1"/>
     <w:semiHidden/>
     <w:unhideWhenUsed/>
   </w:style>
-  <w:style w:type="table" w:default="1" w:styleId="TableNormal">
+  <w:style w:type="table" w:default="1" w:styleId="Standaardtabel">
     <w:name w:val="Normal Table"/>
     <w:uiPriority w:val="99"/>
     <w:semiHidden/>
@@ -895,13 +922,13 @@
       </w:tblCellMar>
     </w:tblPr>
   </w:style>
-  <w:style w:type="numbering" w:default="1" w:styleId="NoList">
+  <w:style w:type="numbering" w:default="1" w:styleId="Geenlijst">
     <w:name w:val="No List"/>
     <w:uiPriority w:val="99"/>
     <w:semiHidden/>
     <w:unhideWhenUsed/>
   </w:style>
-  <w:style w:type="paragraph" w:styleId="NoSpacing">
+  <w:style w:type="paragraph" w:styleId="Geenafstand">
     <w:name w:val="No Spacing"/>
     <w:uiPriority w:val="1"/>
     <w:qFormat/>

</xml_diff>

<commit_message>
van word naar pdf
</commit_message>
<xml_diff>
--- a/Tech Asist/Vragen.docx
+++ b/Tech Asist/Vragen.docx
@@ -246,7 +246,7 @@
         </w:numPr>
       </w:pPr>
       <w:r>
-        <w:t>Github: Moet er in iedere map een nieuwe READme met uitleg, net als in de voorbeeldrepo?</w:t>
+        <w:t>Bij de rooster klasse staan onderin allemaal functies die in de roosterklasse aangeroepen worden. Dit werkt niet meer als deze ingesprongen worden</w:t>
       </w:r>
     </w:p>
     <w:p>
@@ -258,7 +258,7 @@
         </w:numPr>
       </w:pPr>
       <w:r>
-        <w:t>Bij de rooster klasse staan onderin allemaal functies die in de roosterklasse aangeroepen worden. Dit werkt niet meer als deze ingesprongen worden</w:t>
+        <w:t xml:space="preserve">Bij het genetic algorithm is er een crossover waarbij de “parent chromosomes” gekruisd worden. De kans dat ons rooster na bijvoorbeeld het wisselen van dagen nog feasible is, is heel klein en daardoor denken we dat dit algoritme niet geschikt is. </w:t>
       </w:r>
     </w:p>
     <w:p>
@@ -270,7 +270,7 @@
         </w:numPr>
       </w:pPr>
       <w:r>
-        <w:t xml:space="preserve">Bij het genetic algorithm is er een crossover waarbij de “parent chromosomes” gekruisd worden. De kans dat ons rooster na bijvoorbeeld het wisselen van dagen nog feasible is, is heel klein en daardoor denken we dat dit algoritme niet geschikt is. </w:t>
+        <w:t>Hoe ziet een oplossingspunt eruit? Hoe itereren wij door het rooster bij bijvoorbeeld het climbing hill algoritme?</w:t>
       </w:r>
     </w:p>
     <w:p>
@@ -282,7 +282,34 @@
         </w:numPr>
       </w:pPr>
       <w:r>
-        <w:t>Hoe ziet een oplossingspunt eruit? Hoe itereren wij door het rooster bij bijvoorbeeld het climbing hill algoritme?</w:t>
+        <w:t>Bonusfunctie zo in orde? Kunnen we dit zo doorpakken?</w:t>
+      </w:r>
+    </w:p>
+    <w:p>
+      <w:pPr>
+        <w:pStyle w:val="NoSpacing"/>
+        <w:numPr>
+          <w:ilvl w:val="0"/>
+          <w:numId w:val="2"/>
+        </w:numPr>
+      </w:pPr>
+      <w:r>
+        <w:t>Visuali</w:t>
+      </w:r>
+      <w:r>
+        <w:t>satie zo in orde?</w:t>
+      </w:r>
+    </w:p>
+    <w:p>
+      <w:pPr>
+        <w:pStyle w:val="NoSpacing"/>
+        <w:numPr>
+          <w:ilvl w:val="0"/>
+          <w:numId w:val="2"/>
+        </w:numPr>
+      </w:pPr>
+      <w:r>
+        <w:t>Testen: Hoe moeten de CSV files ingelezen worden?</w:t>
       </w:r>
       <w:bookmarkStart w:id="0" w:name="_GoBack"/>
       <w:bookmarkEnd w:id="0"/>

</xml_diff>